<commit_message>
Update #Deliverables with new information
</commit_message>
<xml_diff>
--- a/#Deliverables/1040 Deliverable Week 4/Week_4_Sprint_Document_JobQuest.docx
+++ b/#Deliverables/1040 Deliverable Week 4/Week_4_Sprint_Document_JobQuest.docx
@@ -29,21 +29,12 @@
           <w:szCs w:val="44"/>
         </w:rPr>
       </w:pPr>
-      <w:proofErr w:type="spellStart"/>
       <w:r>
         <w:rPr>
           <w:sz w:val="44"/>
           <w:szCs w:val="44"/>
         </w:rPr>
-        <w:t>JobQuest</w:t>
-      </w:r>
-      <w:proofErr w:type="spellEnd"/>
-      <w:r>
-        <w:rPr>
-          <w:sz w:val="44"/>
-          <w:szCs w:val="44"/>
-        </w:rPr>
-        <w:t xml:space="preserve"> Navigator – Week </w:t>
+        <w:t xml:space="preserve">JobQuest Navigator – Week </w:t>
       </w:r>
       <w:r>
         <w:rPr>
@@ -74,39 +65,7 @@
           <w:sz w:val="28"/>
           <w:szCs w:val="28"/>
         </w:rPr>
-        <w:t xml:space="preserve">Maria Soto, Shruti Amit </w:t>
-      </w:r>
-      <w:proofErr w:type="spellStart"/>
-      <w:r>
-        <w:rPr>
-          <w:sz w:val="28"/>
-          <w:szCs w:val="28"/>
-        </w:rPr>
-        <w:t>Vasanwala</w:t>
-      </w:r>
-      <w:proofErr w:type="spellEnd"/>
-      <w:r>
-        <w:rPr>
-          <w:sz w:val="28"/>
-          <w:szCs w:val="28"/>
-        </w:rPr>
-        <w:t xml:space="preserve">, </w:t>
-      </w:r>
-      <w:proofErr w:type="spellStart"/>
-      <w:r>
-        <w:rPr>
-          <w:sz w:val="28"/>
-          <w:szCs w:val="28"/>
-        </w:rPr>
-        <w:t>Zhihuai</w:t>
-      </w:r>
-      <w:proofErr w:type="spellEnd"/>
-      <w:r>
-        <w:rPr>
-          <w:sz w:val="28"/>
-          <w:szCs w:val="28"/>
-        </w:rPr>
-        <w:t xml:space="preserve"> Wang, Ishan Aakash Patel</w:t>
+        <w:t>Maria Soto, Shruti Amit Vasanwala, Zhihuai Wang, Ishan Aakash Patel</w:t>
       </w:r>
     </w:p>
     <w:p>
@@ -273,29 +232,229 @@
     <w:p>
       <w:pPr>
         <w:pStyle w:val="Heading2"/>
+        <w:numPr>
+          <w:ilvl w:val="0"/>
+          <w:numId w:val="5"/>
+        </w:numPr>
+        <w:jc w:val="both"/>
       </w:pPr>
       <w:r>
         <w:lastRenderedPageBreak/>
-        <w:t xml:space="preserve">1. </w:t>
-      </w:r>
-      <w:r>
         <w:t>Sprint Goals</w:t>
       </w:r>
     </w:p>
     <w:p/>
     <w:p>
       <w:pPr>
+        <w:jc w:val="both"/>
+      </w:pPr>
+      <w:r>
+        <w:rPr>
+          <w:rFonts w:ascii="Arial" w:hAnsi="Arial"/>
+          <w:color w:val="09090B"/>
+        </w:rPr>
+        <w:t>Officially kick off development by completing the code and API implementation for EPIC1. Use EPIC1 as a reference to align the entire team on working methodologies, tools, and processes. Additionally, finalize any outstanding microservices and UI/UX designs that were not completed during the overall design phase.</w:t>
+      </w:r>
+    </w:p>
+    <w:p>
+      <w:pPr>
         <w:pStyle w:val="Heading2"/>
       </w:pPr>
       <w:r>
-        <w:t>2</w:t>
+        <w:t>2. Tasks</w:t>
       </w:r>
       <w:r>
-        <w:t>. Tasks</w:t>
+        <w:br/>
+      </w:r>
+    </w:p>
+    <w:p>
+      <w:pPr>
+        <w:pStyle w:val="ListParagraph"/>
+        <w:numPr>
+          <w:ilvl w:val="0"/>
+          <w:numId w:val="3"/>
+        </w:numPr>
+        <w:rPr>
+          <w:rFonts w:ascii="Arial" w:hAnsi="Arial" w:cs="Arial"/>
+          <w:lang w:val="en-CA"/>
+        </w:rPr>
+      </w:pPr>
+      <w:r>
+        <w:rPr>
+          <w:rFonts w:ascii="Arial" w:hAnsi="Arial" w:cs="Arial"/>
+          <w:lang w:val="en-CA"/>
+        </w:rPr>
+        <w:t xml:space="preserve">Complete the detailed design of the API Gateway YAML configuration file. </w:t>
+      </w:r>
+      <w:r>
+        <w:rPr>
+          <w:rFonts w:ascii="Arial" w:hAnsi="Arial" w:cs="Arial"/>
+          <w:b/>
+          <w:bCs/>
+          <w:color w:val="00B050"/>
+          <w:lang w:val="en-CA"/>
+        </w:rPr>
+        <w:t>Done</w:t>
+      </w:r>
+    </w:p>
+    <w:p>
+      <w:pPr>
+        <w:pStyle w:val="ListParagraph"/>
+        <w:numPr>
+          <w:ilvl w:val="0"/>
+          <w:numId w:val="3"/>
+        </w:numPr>
+        <w:rPr>
+          <w:rFonts w:ascii="Arial" w:hAnsi="Arial" w:cs="Arial"/>
+          <w:lang w:val="en-CA"/>
+        </w:rPr>
+      </w:pPr>
+      <w:r>
+        <w:rPr>
+          <w:rFonts w:ascii="Arial" w:hAnsi="Arial" w:cs="Arial"/>
+          <w:lang w:val="en-CA"/>
+        </w:rPr>
+        <w:t xml:space="preserve">Finalize the functional and interface design for all microservices. </w:t>
+      </w:r>
+      <w:r>
+        <w:rPr>
+          <w:rFonts w:ascii="Arial" w:hAnsi="Arial" w:cs="Arial"/>
+          <w:b/>
+          <w:bCs/>
+          <w:color w:val="00B050"/>
+          <w:lang w:val="en-CA"/>
+        </w:rPr>
+        <w:t>Done</w:t>
+      </w:r>
+    </w:p>
+    <w:p>
+      <w:pPr>
+        <w:pStyle w:val="ListParagraph"/>
+        <w:numPr>
+          <w:ilvl w:val="0"/>
+          <w:numId w:val="3"/>
+        </w:numPr>
+        <w:rPr>
+          <w:rFonts w:ascii="Arial" w:hAnsi="Arial" w:cs="Arial"/>
+          <w:lang w:val="en-CA"/>
+        </w:rPr>
+      </w:pPr>
+      <w:r>
+        <w:rPr>
+          <w:rFonts w:ascii="Arial" w:hAnsi="Arial" w:cs="Arial"/>
+          <w:lang w:val="en-CA"/>
+        </w:rPr>
+        <w:t xml:space="preserve">Complete the UI/UX design for the entire application. </w:t>
+      </w:r>
+      <w:r>
+        <w:rPr>
+          <w:rFonts w:ascii="Arial" w:hAnsi="Arial" w:cs="Arial"/>
+          <w:b/>
+          <w:bCs/>
+          <w:color w:val="00B050"/>
+          <w:lang w:val="en-CA"/>
+        </w:rPr>
+        <w:t>Done</w:t>
+      </w:r>
+    </w:p>
+    <w:p>
+      <w:pPr>
+        <w:pStyle w:val="ListParagraph"/>
+        <w:numPr>
+          <w:ilvl w:val="0"/>
+          <w:numId w:val="3"/>
+        </w:numPr>
+        <w:rPr>
+          <w:rFonts w:ascii="Arial" w:hAnsi="Arial" w:cs="Arial"/>
+          <w:lang w:val="en-CA"/>
+        </w:rPr>
+      </w:pPr>
+      <w:r>
+        <w:rPr>
+          <w:rFonts w:ascii="Arial" w:hAnsi="Arial" w:cs="Arial"/>
+          <w:lang w:val="en-CA"/>
+        </w:rPr>
+        <w:t xml:space="preserve">Validate the EPIC1 Job API endpoints and ensure synchronization with the local database. </w:t>
+      </w:r>
+      <w:r>
+        <w:rPr>
+          <w:rFonts w:ascii="Arial" w:hAnsi="Arial" w:cs="Arial"/>
+          <w:b/>
+          <w:bCs/>
+          <w:color w:val="00B050"/>
+          <w:lang w:val="en-CA"/>
+        </w:rPr>
+        <w:t>Done</w:t>
+      </w:r>
+    </w:p>
+    <w:p>
+      <w:pPr>
+        <w:pStyle w:val="ListParagraph"/>
+        <w:numPr>
+          <w:ilvl w:val="0"/>
+          <w:numId w:val="3"/>
+        </w:numPr>
+        <w:rPr>
+          <w:rFonts w:ascii="Arial" w:hAnsi="Arial" w:cs="Arial"/>
+          <w:lang w:val="en-CA"/>
+        </w:rPr>
+      </w:pPr>
+      <w:r>
+        <w:rPr>
+          <w:rFonts w:ascii="Arial" w:hAnsi="Arial" w:cs="Arial"/>
+          <w:lang w:val="en-CA"/>
+        </w:rPr>
+        <w:t xml:space="preserve">Complete the main program development for EPIC1. </w:t>
+      </w:r>
+      <w:r>
+        <w:rPr>
+          <w:rFonts w:ascii="Arial" w:hAnsi="Arial" w:cs="Arial"/>
+          <w:b/>
+          <w:bCs/>
+          <w:color w:val="00B050"/>
+          <w:lang w:val="en-CA"/>
+        </w:rPr>
+        <w:t>Done</w:t>
+      </w:r>
+    </w:p>
+    <w:p>
+      <w:pPr>
+        <w:pStyle w:val="ListParagraph"/>
+        <w:numPr>
+          <w:ilvl w:val="0"/>
+          <w:numId w:val="3"/>
+        </w:numPr>
+        <w:rPr>
+          <w:rFonts w:ascii="Arial" w:hAnsi="Arial" w:cs="Arial"/>
+          <w:lang w:val="en-CA"/>
+        </w:rPr>
+      </w:pPr>
+      <w:r>
+        <w:rPr>
+          <w:rFonts w:ascii="Arial" w:hAnsi="Arial" w:cs="Arial"/>
+          <w:lang w:val="en-CA"/>
+        </w:rPr>
+        <w:t>Standardize and pilot internal Agile tools and development workflows.</w:t>
+      </w:r>
+      <w:r>
+        <w:rPr>
+          <w:rFonts w:ascii="Arial" w:hAnsi="Arial" w:cs="Arial"/>
+          <w:lang w:val="en-CA" w:eastAsia="zh-CN"/>
+        </w:rPr>
+        <w:t xml:space="preserve"> </w:t>
+      </w:r>
+      <w:r>
+        <w:rPr>
+          <w:rFonts w:ascii="Arial" w:hAnsi="Arial" w:cs="Arial"/>
+          <w:b/>
+          <w:bCs/>
+          <w:color w:val="00B050"/>
+          <w:lang w:val="en-CA"/>
+        </w:rPr>
+        <w:t>Done</w:t>
       </w:r>
     </w:p>
     <w:p/>
-    <w:p/>
     <w:p>
       <w:pPr>
         <w:pStyle w:val="Heading2"/>
@@ -303,37 +462,146 @@
       <w:r>
         <w:t>3. Key Features Being Developed</w:t>
       </w:r>
+      <w:r>
+        <w:br/>
+      </w:r>
     </w:p>
     <w:p>
       <w:pPr>
+        <w:pStyle w:val="ListParagraph"/>
+        <w:numPr>
+          <w:ilvl w:val="0"/>
+          <w:numId w:val="4"/>
+        </w:numPr>
+        <w:rPr>
+          <w:rFonts w:ascii="Arial" w:hAnsi="Arial" w:cs="Arial"/>
+          <w:bCs/>
+        </w:rPr>
+      </w:pPr>
+      <w:r>
+        <w:rPr>
+          <w:rFonts w:ascii="Arial" w:hAnsi="Arial" w:cs="Arial"/>
+          <w:bCs/>
+        </w:rPr>
+        <w:t>epic1_job_map_main.py – Core functionality for EPIC1</w:t>
+      </w:r>
+    </w:p>
+    <w:p>
+      <w:pPr>
+        <w:pStyle w:val="ListParagraph"/>
+        <w:numPr>
+          <w:ilvl w:val="0"/>
+          <w:numId w:val="4"/>
+        </w:numPr>
+        <w:rPr>
+          <w:rFonts w:ascii="Arial" w:hAnsi="Arial" w:cs="Arial"/>
+          <w:bCs/>
+        </w:rPr>
+      </w:pPr>
+      <w:r>
+        <w:rPr>
+          <w:rFonts w:ascii="Arial" w:hAnsi="Arial" w:cs="Arial"/>
+          <w:bCs/>
+        </w:rPr>
+        <w:t>epic1_job_to_mysql.py – Data ingestion from EPIC1 API</w:t>
+      </w:r>
+    </w:p>
+    <w:p>
+      <w:pPr>
+        <w:pStyle w:val="ListParagraph"/>
+        <w:numPr>
+          <w:ilvl w:val="0"/>
+          <w:numId w:val="4"/>
+        </w:numPr>
+        <w:rPr>
+          <w:rFonts w:ascii="Arial" w:hAnsi="Arial" w:cs="Arial"/>
+          <w:bCs/>
+        </w:rPr>
+      </w:pPr>
+      <w:r>
+        <w:rPr>
+          <w:rFonts w:ascii="Arial" w:hAnsi="Arial" w:cs="Arial"/>
+          <w:bCs/>
+        </w:rPr>
+        <w:t>job-data-service-openapi.yaml – API Gateway configuration</w:t>
+      </w:r>
+    </w:p>
+    <w:p>
+      <w:pPr>
         <w:rPr>
           <w:b/>
+          <w:lang w:eastAsia="zh-CN"/>
         </w:rPr>
       </w:pPr>
     </w:p>
     <w:p>
       <w:pPr>
-        <w:rPr>
-          <w:b/>
-        </w:rPr>
-      </w:pPr>
-    </w:p>
-    <w:p>
-      <w:pPr>
-        <w:rPr>
-          <w:b/>
-        </w:rPr>
-      </w:pPr>
-    </w:p>
-    <w:p>
-      <w:pPr>
         <w:pStyle w:val="Heading2"/>
+        <w:jc w:val="both"/>
       </w:pPr>
       <w:r>
         <w:t>4. Progress Overview</w:t>
       </w:r>
+    </w:p>
+    <w:p>
+      <w:pPr>
+        <w:pStyle w:val="Heading2"/>
+        <w:jc w:val="both"/>
+      </w:pPr>
       <w:r>
-        <w:br/>
+        <w:rPr>
+          <w:rFonts w:ascii="Arial" w:hAnsi="Arial" w:cs="Arial"/>
+          <w:b w:val="0"/>
+          <w:bCs w:val="0"/>
+          <w:color w:val="09090B"/>
+          <w:sz w:val="22"/>
+          <w:szCs w:val="22"/>
+        </w:rPr>
+        <w:t xml:space="preserve">This week, we completed EPIC1, which involved importing data from external API sources and matching job opportunities to users based on their IP address. During development, we identified inconsistencies in team members’ understanding of Agile practices, tooling, and overall workflow. Through this sprint, we successfully </w:t>
+      </w:r>
+      <w:r>
+        <w:rPr>
+          <w:rFonts w:ascii="Arial" w:hAnsi="Arial" w:cs="Arial"/>
+          <w:b w:val="0"/>
+          <w:bCs w:val="0"/>
+          <w:color w:val="09090B"/>
+          <w:sz w:val="22"/>
+          <w:szCs w:val="22"/>
+        </w:rPr>
+        <w:t>aligned</w:t>
+      </w:r>
+      <w:r>
+        <w:rPr>
+          <w:rFonts w:ascii="Arial" w:hAnsi="Arial" w:cs="Arial"/>
+          <w:b w:val="0"/>
+          <w:bCs w:val="0"/>
+          <w:color w:val="09090B"/>
+          <w:sz w:val="22"/>
+          <w:szCs w:val="22"/>
+        </w:rPr>
+        <w:t xml:space="preserve"> tools and standardized our development processes. In the next phase, we will begin developing our respective components and enable </w:t>
+      </w:r>
+      <w:r>
+        <w:rPr>
+          <w:rFonts w:ascii="Arial" w:hAnsi="Arial" w:cs="Arial"/>
+          <w:b w:val="0"/>
+          <w:bCs w:val="0"/>
+          <w:color w:val="09090B"/>
+          <w:sz w:val="22"/>
+          <w:szCs w:val="22"/>
+        </w:rPr>
+        <w:t>front-end</w:t>
+      </w:r>
+      <w:r>
+        <w:rPr>
+          <w:rFonts w:ascii="Arial" w:hAnsi="Arial" w:cs="Arial"/>
+          <w:b w:val="0"/>
+          <w:bCs w:val="0"/>
+          <w:color w:val="09090B"/>
+          <w:sz w:val="22"/>
+          <w:szCs w:val="22"/>
+        </w:rPr>
+        <w:t>-to-backend microservice communication via APIs.</w:t>
       </w:r>
     </w:p>
     <w:p>
@@ -348,58 +616,141 @@
       </w:r>
     </w:p>
     <w:p>
+      <w:pPr>
+        <w:rPr>
+          <w:rFonts w:ascii="Arial" w:eastAsiaTheme="majorEastAsia" w:hAnsi="Arial" w:cs="Arial"/>
+          <w:color w:val="09090B"/>
+        </w:rPr>
+      </w:pPr>
       <w:r>
-        <w:t>- Jira is used for requirement traceability.</w:t>
+        <w:t xml:space="preserve">- </w:t>
+      </w:r>
+      <w:r>
+        <w:rPr>
+          <w:rFonts w:ascii="Arial" w:eastAsiaTheme="majorEastAsia" w:hAnsi="Arial" w:cs="Arial"/>
+          <w:color w:val="09090B"/>
+        </w:rPr>
+        <w:t>Jira is used for requirement traceability.</w:t>
       </w:r>
     </w:p>
     <w:p>
+      <w:pPr>
+        <w:rPr>
+          <w:rFonts w:ascii="Arial" w:eastAsiaTheme="majorEastAsia" w:hAnsi="Arial" w:cs="Arial"/>
+          <w:color w:val="09090B"/>
+        </w:rPr>
+      </w:pPr>
       <w:r>
+        <w:rPr>
+          <w:rFonts w:ascii="Arial" w:eastAsiaTheme="majorEastAsia" w:hAnsi="Arial" w:cs="Arial"/>
+          <w:color w:val="09090B"/>
+        </w:rPr>
         <w:t>- GitHub Projects is used for issue tracking, sprint boards, and automation.</w:t>
       </w:r>
     </w:p>
     <w:p>
+      <w:pPr>
+        <w:rPr>
+          <w:rFonts w:ascii="Arial" w:eastAsiaTheme="majorEastAsia" w:hAnsi="Arial" w:cs="Arial"/>
+          <w:color w:val="09090B"/>
+        </w:rPr>
+      </w:pPr>
       <w:r>
+        <w:rPr>
+          <w:rFonts w:ascii="Arial" w:eastAsiaTheme="majorEastAsia" w:hAnsi="Arial" w:cs="Arial"/>
+          <w:color w:val="09090B"/>
+        </w:rPr>
         <w:t>- All user stories and tasks have GitHub Issues with labels and links to the PRD.</w:t>
       </w:r>
     </w:p>
     <w:p>
+      <w:pPr>
+        <w:rPr>
+          <w:rFonts w:ascii="Arial" w:eastAsiaTheme="majorEastAsia" w:hAnsi="Arial" w:cs="Arial"/>
+          <w:color w:val="09090B"/>
+        </w:rPr>
+      </w:pPr>
       <w:r>
+        <w:rPr>
+          <w:rFonts w:ascii="Arial" w:eastAsiaTheme="majorEastAsia" w:hAnsi="Arial" w:cs="Arial"/>
+          <w:color w:val="09090B"/>
+        </w:rPr>
+        <w:lastRenderedPageBreak/>
         <w:t>- Backend: Django (Django REST Framework)</w:t>
       </w:r>
     </w:p>
     <w:p>
+      <w:pPr>
+        <w:rPr>
+          <w:rFonts w:ascii="Arial" w:eastAsiaTheme="majorEastAsia" w:hAnsi="Arial" w:cs="Arial"/>
+          <w:color w:val="09090B"/>
+        </w:rPr>
+      </w:pPr>
       <w:r>
+        <w:rPr>
+          <w:rFonts w:ascii="Arial" w:eastAsiaTheme="majorEastAsia" w:hAnsi="Arial" w:cs="Arial"/>
+          <w:color w:val="09090B"/>
+        </w:rPr>
         <w:t>- MongoDB (for unstructured data, AI suggestions), MySQL (for structured data)</w:t>
       </w:r>
     </w:p>
     <w:p>
+      <w:pPr>
+        <w:rPr>
+          <w:rFonts w:ascii="Arial" w:eastAsiaTheme="majorEastAsia" w:hAnsi="Arial" w:cs="Arial"/>
+          <w:color w:val="09090B"/>
+        </w:rPr>
+      </w:pPr>
       <w:r>
+        <w:rPr>
+          <w:rFonts w:ascii="Arial" w:eastAsiaTheme="majorEastAsia" w:hAnsi="Arial" w:cs="Arial"/>
+          <w:color w:val="09090B"/>
+        </w:rPr>
         <w:t>- Google Maps API (job mapping functionality)</w:t>
       </w:r>
     </w:p>
     <w:p>
+      <w:pPr>
+        <w:rPr>
+          <w:rFonts w:ascii="Arial" w:eastAsiaTheme="majorEastAsia" w:hAnsi="Arial" w:cs="Arial"/>
+          <w:color w:val="09090B"/>
+        </w:rPr>
+      </w:pPr>
       <w:r>
+        <w:rPr>
+          <w:rFonts w:ascii="Arial" w:eastAsiaTheme="majorEastAsia" w:hAnsi="Arial" w:cs="Arial"/>
+          <w:color w:val="09090B"/>
+        </w:rPr>
         <w:t>- OpenAI API (AI suggestions, interview questions)</w:t>
       </w:r>
     </w:p>
     <w:p>
+      <w:pPr>
+        <w:rPr>
+          <w:rFonts w:ascii="Arial" w:eastAsiaTheme="majorEastAsia" w:hAnsi="Arial" w:cs="Arial"/>
+          <w:color w:val="09090B"/>
+        </w:rPr>
+      </w:pPr>
       <w:r>
-        <w:t xml:space="preserve">- </w:t>
+        <w:rPr>
+          <w:rFonts w:ascii="Arial" w:eastAsiaTheme="majorEastAsia" w:hAnsi="Arial" w:cs="Arial"/>
+          <w:color w:val="09090B"/>
+        </w:rPr>
+        <w:t>- Adzuna API Job Bank (job data integration)</w:t>
       </w:r>
-      <w:proofErr w:type="spellStart"/>
-      <w:r>
-        <w:t>Adzuna</w:t>
-      </w:r>
-      <w:proofErr w:type="spellEnd"/>
-      <w:r>
-        <w:t xml:space="preserve"> </w:t>
-      </w:r>
-      <w:r>
-        <w:t xml:space="preserve">API </w:t>
-      </w:r>
-      <w:r>
-        <w:t>Job Bank (job data integration)</w:t>
-      </w:r>
+    </w:p>
+    <w:p>
+      <w:pPr>
+        <w:pStyle w:val="Heading2"/>
+        <w:rPr>
+          <w:rFonts w:ascii="Arial" w:hAnsi="Arial" w:cs="Arial"/>
+          <w:b w:val="0"/>
+          <w:bCs w:val="0"/>
+          <w:color w:val="09090B"/>
+          <w:sz w:val="22"/>
+          <w:szCs w:val="22"/>
+        </w:rPr>
+      </w:pPr>
     </w:p>
     <w:sectPr>
       <w:pgSz w:w="12240" w:h="15840"/>
@@ -414,6 +765,232 @@
 <file path=word/numbering.xml><?xml version="1.0" encoding="utf-8"?>
 <w:numbering xmlns:wpc="http://schemas.microsoft.com/office/word/2010/wordprocessingCanvas" xmlns:cx="http://schemas.microsoft.com/office/drawing/2014/chartex" xmlns:cx1="http://schemas.microsoft.com/office/drawing/2015/9/8/chartex" xmlns:cx2="http://schemas.microsoft.com/office/drawing/2015/10/21/chartex" xmlns:cx3="http://schemas.microsoft.com/office/drawing/2016/5/9/chartex" xmlns:cx4="http://schemas.microsoft.com/office/drawing/2016/5/10/chartex" xmlns:cx5="http://schemas.microsoft.com/office/drawing/2016/5/11/chartex" xmlns:cx6="http://schemas.microsoft.com/office/drawing/2016/5/12/chartex" xmlns:cx7="http://schemas.microsoft.com/office/drawing/2016/5/13/chartex" xmlns:cx8="http://schemas.microsoft.com/office/drawing/2016/5/14/chartex" xmlns:mc="http://schemas.openxmlformats.org/markup-compatibility/2006" xmlns:aink="http://schemas.microsoft.com/office/drawing/2016/ink" xmlns:am3d="http://schemas.microsoft.com/office/drawing/2017/model3d" xmlns:o="urn:schemas-microsoft-com:office:office" xmlns:oel="http://schemas.microsoft.com/office/2019/extlst" xmlns:r="http://schemas.openxmlformats.org/officeDocument/2006/relationships" xmlns:m="http://schemas.openxmlformats.org/officeDocument/2006/math" xmlns:v="urn:schemas-microsoft-com:vml" xmlns:wp14="http://schemas.microsoft.com/office/word/2010/wordprocessingDrawing" xmlns:wp="http://schemas.openxmlformats.org/drawingml/2006/wordprocessingDrawing" xmlns:w10="urn:schemas-microsoft-com:office:word" xmlns:w="http://schemas.openxmlformats.org/wordprocessingml/2006/main" xmlns:w14="http://schemas.microsoft.com/office/word/2010/wordml" xmlns:w15="http://schemas.microsoft.com/office/word/2012/wordml" xmlns:w16cex="http://schemas.microsoft.com/office/word/2018/wordml/cex" xmlns:w16cid="http://schemas.microsoft.com/office/word/2016/wordml/cid" xmlns:w16="http://schemas.microsoft.com/office/word/2018/wordml" xmlns:w16du="http://schemas.microsoft.com/office/word/2023/wordml/word16du" xmlns:w16sdtdh="http://schemas.microsoft.com/office/word/2020/wordml/sdtdatahash" xmlns:w16sdtfl="http://schemas.microsoft.com/office/word/2024/wordml/sdtformatlock" xmlns:w16se="http://schemas.microsoft.com/office/word/2015/wordml/symex" xmlns:wpg="http://schemas.microsoft.com/office/word/2010/wordprocessingGroup" xmlns:wpi="http://schemas.microsoft.com/office/word/2010/wordprocessingInk" xmlns:wne="http://schemas.microsoft.com/office/word/2006/wordml" xmlns:wps="http://schemas.microsoft.com/office/word/2010/wordprocessingShape" mc:Ignorable="w14 w15 w16se w16cid w16 w16cex w16sdtdh w16sdtfl w16du wp14">
   <w:abstractNum w:abstractNumId="0" w15:restartNumberingAfterBreak="0">
+    <w:nsid w:val="0BC064DA"/>
+    <w:multiLevelType w:val="hybridMultilevel"/>
+    <w:tmpl w:val="8CD69048"/>
+    <w:lvl w:ilvl="0" w:tplc="04090001">
+      <w:start w:val="1"/>
+      <w:numFmt w:val="bullet"/>
+      <w:lvlText w:val=""/>
+      <w:lvlJc w:val="left"/>
+      <w:pPr>
+        <w:ind w:left="720" w:hanging="360"/>
+      </w:pPr>
+      <w:rPr>
+        <w:rFonts w:ascii="Symbol" w:hAnsi="Symbol" w:hint="default"/>
+      </w:rPr>
+    </w:lvl>
+    <w:lvl w:ilvl="1" w:tplc="04090003" w:tentative="1">
+      <w:start w:val="1"/>
+      <w:numFmt w:val="bullet"/>
+      <w:lvlText w:val="o"/>
+      <w:lvlJc w:val="left"/>
+      <w:pPr>
+        <w:ind w:left="1440" w:hanging="360"/>
+      </w:pPr>
+      <w:rPr>
+        <w:rFonts w:ascii="Courier New" w:hAnsi="Courier New" w:hint="default"/>
+      </w:rPr>
+    </w:lvl>
+    <w:lvl w:ilvl="2" w:tplc="04090005" w:tentative="1">
+      <w:start w:val="1"/>
+      <w:numFmt w:val="bullet"/>
+      <w:lvlText w:val=""/>
+      <w:lvlJc w:val="left"/>
+      <w:pPr>
+        <w:ind w:left="2160" w:hanging="360"/>
+      </w:pPr>
+      <w:rPr>
+        <w:rFonts w:ascii="Wingdings" w:hAnsi="Wingdings" w:hint="default"/>
+      </w:rPr>
+    </w:lvl>
+    <w:lvl w:ilvl="3" w:tplc="04090001" w:tentative="1">
+      <w:start w:val="1"/>
+      <w:numFmt w:val="bullet"/>
+      <w:lvlText w:val=""/>
+      <w:lvlJc w:val="left"/>
+      <w:pPr>
+        <w:ind w:left="2880" w:hanging="360"/>
+      </w:pPr>
+      <w:rPr>
+        <w:rFonts w:ascii="Symbol" w:hAnsi="Symbol" w:hint="default"/>
+      </w:rPr>
+    </w:lvl>
+    <w:lvl w:ilvl="4" w:tplc="04090003" w:tentative="1">
+      <w:start w:val="1"/>
+      <w:numFmt w:val="bullet"/>
+      <w:lvlText w:val="o"/>
+      <w:lvlJc w:val="left"/>
+      <w:pPr>
+        <w:ind w:left="3600" w:hanging="360"/>
+      </w:pPr>
+      <w:rPr>
+        <w:rFonts w:ascii="Courier New" w:hAnsi="Courier New" w:hint="default"/>
+      </w:rPr>
+    </w:lvl>
+    <w:lvl w:ilvl="5" w:tplc="04090005" w:tentative="1">
+      <w:start w:val="1"/>
+      <w:numFmt w:val="bullet"/>
+      <w:lvlText w:val=""/>
+      <w:lvlJc w:val="left"/>
+      <w:pPr>
+        <w:ind w:left="4320" w:hanging="360"/>
+      </w:pPr>
+      <w:rPr>
+        <w:rFonts w:ascii="Wingdings" w:hAnsi="Wingdings" w:hint="default"/>
+      </w:rPr>
+    </w:lvl>
+    <w:lvl w:ilvl="6" w:tplc="04090001" w:tentative="1">
+      <w:start w:val="1"/>
+      <w:numFmt w:val="bullet"/>
+      <w:lvlText w:val=""/>
+      <w:lvlJc w:val="left"/>
+      <w:pPr>
+        <w:ind w:left="5040" w:hanging="360"/>
+      </w:pPr>
+      <w:rPr>
+        <w:rFonts w:ascii="Symbol" w:hAnsi="Symbol" w:hint="default"/>
+      </w:rPr>
+    </w:lvl>
+    <w:lvl w:ilvl="7" w:tplc="04090003" w:tentative="1">
+      <w:start w:val="1"/>
+      <w:numFmt w:val="bullet"/>
+      <w:lvlText w:val="o"/>
+      <w:lvlJc w:val="left"/>
+      <w:pPr>
+        <w:ind w:left="5760" w:hanging="360"/>
+      </w:pPr>
+      <w:rPr>
+        <w:rFonts w:ascii="Courier New" w:hAnsi="Courier New" w:hint="default"/>
+      </w:rPr>
+    </w:lvl>
+    <w:lvl w:ilvl="8" w:tplc="04090005" w:tentative="1">
+      <w:start w:val="1"/>
+      <w:numFmt w:val="bullet"/>
+      <w:lvlText w:val=""/>
+      <w:lvlJc w:val="left"/>
+      <w:pPr>
+        <w:ind w:left="6480" w:hanging="360"/>
+      </w:pPr>
+      <w:rPr>
+        <w:rFonts w:ascii="Wingdings" w:hAnsi="Wingdings" w:hint="default"/>
+      </w:rPr>
+    </w:lvl>
+  </w:abstractNum>
+  <w:abstractNum w:abstractNumId="1" w15:restartNumberingAfterBreak="0">
+    <w:nsid w:val="19076671"/>
+    <w:multiLevelType w:val="hybridMultilevel"/>
+    <w:tmpl w:val="B8A62E20"/>
+    <w:lvl w:ilvl="0" w:tplc="04090001">
+      <w:start w:val="1"/>
+      <w:numFmt w:val="bullet"/>
+      <w:lvlText w:val=""/>
+      <w:lvlJc w:val="left"/>
+      <w:pPr>
+        <w:ind w:left="720" w:hanging="360"/>
+      </w:pPr>
+      <w:rPr>
+        <w:rFonts w:ascii="Symbol" w:hAnsi="Symbol" w:hint="default"/>
+      </w:rPr>
+    </w:lvl>
+    <w:lvl w:ilvl="1" w:tplc="04090003" w:tentative="1">
+      <w:start w:val="1"/>
+      <w:numFmt w:val="bullet"/>
+      <w:lvlText w:val="o"/>
+      <w:lvlJc w:val="left"/>
+      <w:pPr>
+        <w:ind w:left="1440" w:hanging="360"/>
+      </w:pPr>
+      <w:rPr>
+        <w:rFonts w:ascii="Courier New" w:hAnsi="Courier New" w:hint="default"/>
+      </w:rPr>
+    </w:lvl>
+    <w:lvl w:ilvl="2" w:tplc="04090005" w:tentative="1">
+      <w:start w:val="1"/>
+      <w:numFmt w:val="bullet"/>
+      <w:lvlText w:val=""/>
+      <w:lvlJc w:val="left"/>
+      <w:pPr>
+        <w:ind w:left="2160" w:hanging="360"/>
+      </w:pPr>
+      <w:rPr>
+        <w:rFonts w:ascii="Wingdings" w:hAnsi="Wingdings" w:hint="default"/>
+      </w:rPr>
+    </w:lvl>
+    <w:lvl w:ilvl="3" w:tplc="04090001" w:tentative="1">
+      <w:start w:val="1"/>
+      <w:numFmt w:val="bullet"/>
+      <w:lvlText w:val=""/>
+      <w:lvlJc w:val="left"/>
+      <w:pPr>
+        <w:ind w:left="2880" w:hanging="360"/>
+      </w:pPr>
+      <w:rPr>
+        <w:rFonts w:ascii="Symbol" w:hAnsi="Symbol" w:hint="default"/>
+      </w:rPr>
+    </w:lvl>
+    <w:lvl w:ilvl="4" w:tplc="04090003" w:tentative="1">
+      <w:start w:val="1"/>
+      <w:numFmt w:val="bullet"/>
+      <w:lvlText w:val="o"/>
+      <w:lvlJc w:val="left"/>
+      <w:pPr>
+        <w:ind w:left="3600" w:hanging="360"/>
+      </w:pPr>
+      <w:rPr>
+        <w:rFonts w:ascii="Courier New" w:hAnsi="Courier New" w:hint="default"/>
+      </w:rPr>
+    </w:lvl>
+    <w:lvl w:ilvl="5" w:tplc="04090005" w:tentative="1">
+      <w:start w:val="1"/>
+      <w:numFmt w:val="bullet"/>
+      <w:lvlText w:val=""/>
+      <w:lvlJc w:val="left"/>
+      <w:pPr>
+        <w:ind w:left="4320" w:hanging="360"/>
+      </w:pPr>
+      <w:rPr>
+        <w:rFonts w:ascii="Wingdings" w:hAnsi="Wingdings" w:hint="default"/>
+      </w:rPr>
+    </w:lvl>
+    <w:lvl w:ilvl="6" w:tplc="04090001" w:tentative="1">
+      <w:start w:val="1"/>
+      <w:numFmt w:val="bullet"/>
+      <w:lvlText w:val=""/>
+      <w:lvlJc w:val="left"/>
+      <w:pPr>
+        <w:ind w:left="5040" w:hanging="360"/>
+      </w:pPr>
+      <w:rPr>
+        <w:rFonts w:ascii="Symbol" w:hAnsi="Symbol" w:hint="default"/>
+      </w:rPr>
+    </w:lvl>
+    <w:lvl w:ilvl="7" w:tplc="04090003" w:tentative="1">
+      <w:start w:val="1"/>
+      <w:numFmt w:val="bullet"/>
+      <w:lvlText w:val="o"/>
+      <w:lvlJc w:val="left"/>
+      <w:pPr>
+        <w:ind w:left="5760" w:hanging="360"/>
+      </w:pPr>
+      <w:rPr>
+        <w:rFonts w:ascii="Courier New" w:hAnsi="Courier New" w:hint="default"/>
+      </w:rPr>
+    </w:lvl>
+    <w:lvl w:ilvl="8" w:tplc="04090005" w:tentative="1">
+      <w:start w:val="1"/>
+      <w:numFmt w:val="bullet"/>
+      <w:lvlText w:val=""/>
+      <w:lvlJc w:val="left"/>
+      <w:pPr>
+        <w:ind w:left="6480" w:hanging="360"/>
+      </w:pPr>
+      <w:rPr>
+        <w:rFonts w:ascii="Wingdings" w:hAnsi="Wingdings" w:hint="default"/>
+      </w:rPr>
+    </w:lvl>
+  </w:abstractNum>
+  <w:abstractNum w:abstractNumId="2" w15:restartNumberingAfterBreak="0">
     <w:nsid w:val="21E51383"/>
     <w:multiLevelType w:val="multilevel"/>
     <w:tmpl w:val="8570C080"/>
@@ -526,7 +1103,7 @@
       </w:rPr>
     </w:lvl>
   </w:abstractNum>
-  <w:abstractNum w:abstractNumId="1" w15:restartNumberingAfterBreak="0">
+  <w:abstractNum w:abstractNumId="3" w15:restartNumberingAfterBreak="0">
     <w:nsid w:val="3503656A"/>
     <w:multiLevelType w:val="multilevel"/>
     <w:tmpl w:val="CFF0DF36"/>
@@ -616,11 +1193,109 @@
       </w:pPr>
     </w:lvl>
   </w:abstractNum>
+  <w:abstractNum w:abstractNumId="4" w15:restartNumberingAfterBreak="0">
+    <w:nsid w:val="5B0F21E0"/>
+    <w:multiLevelType w:val="hybridMultilevel"/>
+    <w:tmpl w:val="DA3A8806"/>
+    <w:lvl w:ilvl="0" w:tplc="1009000F">
+      <w:start w:val="1"/>
+      <w:numFmt w:val="decimal"/>
+      <w:lvlText w:val="%1."/>
+      <w:lvlJc w:val="left"/>
+      <w:pPr>
+        <w:ind w:left="720" w:hanging="360"/>
+      </w:pPr>
+      <w:rPr>
+        <w:rFonts w:hint="default"/>
+      </w:rPr>
+    </w:lvl>
+    <w:lvl w:ilvl="1" w:tplc="10090019" w:tentative="1">
+      <w:start w:val="1"/>
+      <w:numFmt w:val="lowerLetter"/>
+      <w:lvlText w:val="%2."/>
+      <w:lvlJc w:val="left"/>
+      <w:pPr>
+        <w:ind w:left="1440" w:hanging="360"/>
+      </w:pPr>
+    </w:lvl>
+    <w:lvl w:ilvl="2" w:tplc="1009001B" w:tentative="1">
+      <w:start w:val="1"/>
+      <w:numFmt w:val="lowerRoman"/>
+      <w:lvlText w:val="%3."/>
+      <w:lvlJc w:val="right"/>
+      <w:pPr>
+        <w:ind w:left="2160" w:hanging="180"/>
+      </w:pPr>
+    </w:lvl>
+    <w:lvl w:ilvl="3" w:tplc="1009000F" w:tentative="1">
+      <w:start w:val="1"/>
+      <w:numFmt w:val="decimal"/>
+      <w:lvlText w:val="%4."/>
+      <w:lvlJc w:val="left"/>
+      <w:pPr>
+        <w:ind w:left="2880" w:hanging="360"/>
+      </w:pPr>
+    </w:lvl>
+    <w:lvl w:ilvl="4" w:tplc="10090019" w:tentative="1">
+      <w:start w:val="1"/>
+      <w:numFmt w:val="lowerLetter"/>
+      <w:lvlText w:val="%5."/>
+      <w:lvlJc w:val="left"/>
+      <w:pPr>
+        <w:ind w:left="3600" w:hanging="360"/>
+      </w:pPr>
+    </w:lvl>
+    <w:lvl w:ilvl="5" w:tplc="1009001B" w:tentative="1">
+      <w:start w:val="1"/>
+      <w:numFmt w:val="lowerRoman"/>
+      <w:lvlText w:val="%6."/>
+      <w:lvlJc w:val="right"/>
+      <w:pPr>
+        <w:ind w:left="4320" w:hanging="180"/>
+      </w:pPr>
+    </w:lvl>
+    <w:lvl w:ilvl="6" w:tplc="1009000F" w:tentative="1">
+      <w:start w:val="1"/>
+      <w:numFmt w:val="decimal"/>
+      <w:lvlText w:val="%7."/>
+      <w:lvlJc w:val="left"/>
+      <w:pPr>
+        <w:ind w:left="5040" w:hanging="360"/>
+      </w:pPr>
+    </w:lvl>
+    <w:lvl w:ilvl="7" w:tplc="10090019" w:tentative="1">
+      <w:start w:val="1"/>
+      <w:numFmt w:val="lowerLetter"/>
+      <w:lvlText w:val="%8."/>
+      <w:lvlJc w:val="left"/>
+      <w:pPr>
+        <w:ind w:left="5760" w:hanging="360"/>
+      </w:pPr>
+    </w:lvl>
+    <w:lvl w:ilvl="8" w:tplc="1009001B" w:tentative="1">
+      <w:start w:val="1"/>
+      <w:numFmt w:val="lowerRoman"/>
+      <w:lvlText w:val="%9."/>
+      <w:lvlJc w:val="right"/>
+      <w:pPr>
+        <w:ind w:left="6480" w:hanging="180"/>
+      </w:pPr>
+    </w:lvl>
+  </w:abstractNum>
   <w:num w:numId="1" w16cid:durableId="836459223">
+    <w:abstractNumId w:val="3"/>
+  </w:num>
+  <w:num w:numId="2" w16cid:durableId="427773703">
+    <w:abstractNumId w:val="2"/>
+  </w:num>
+  <w:num w:numId="3" w16cid:durableId="1766681280">
+    <w:abstractNumId w:val="0"/>
+  </w:num>
+  <w:num w:numId="4" w16cid:durableId="1981299349">
     <w:abstractNumId w:val="1"/>
   </w:num>
-  <w:num w:numId="2" w16cid:durableId="427773703">
-    <w:abstractNumId w:val="0"/>
+  <w:num w:numId="5" w16cid:durableId="121464037">
+    <w:abstractNumId w:val="4"/>
   </w:num>
 </w:numbering>
 </file>
@@ -12367,8 +13042,8 @@
 <file path=customXml/itemProps1.xml><?xml version="1.0" encoding="utf-8"?>
 <ds:datastoreItem xmlns:ds="http://schemas.openxmlformats.org/officeDocument/2006/customXml" ds:itemID="{11111111-1234-1234-1234-123412341234}">
   <ds:schemaRefs>
+    <ds:schemaRef ds:uri="http://customooxmlschemas.google.com/"/>
     <ds:schemaRef ds:uri="http://schemas.openxmlformats.org/officeDocument/2006/relationships"/>
-    <ds:schemaRef ds:uri="http://customooxmlschemas.google.com/"/>
   </ds:schemaRefs>
 </ds:datastoreItem>
 </file>
</xml_diff>

<commit_message>
Update: latest changes for job mapping and API docs
</commit_message>
<xml_diff>
--- a/#Deliverables/1040 Deliverable Week 4/Week_4_Sprint_Document_JobQuest.docx
+++ b/#Deliverables/1040 Deliverable Week 4/Week_4_Sprint_Document_JobQuest.docx
@@ -276,25 +276,213 @@
       </w:pPr>
       <w:r>
         <w:lastRenderedPageBreak/>
-        <w:t xml:space="preserve">1. </w:t>
+        <w:t>1. Sprint Goals</w:t>
+      </w:r>
+    </w:p>
+    <w:p>
+      <w:r>
+        <w:rPr>
+          <w:rFonts w:ascii="Arial" w:hAnsi="Arial"/>
+          <w:color w:val="09090B"/>
+        </w:rPr>
+        <w:t>Officially kick off development by completing the code and API implementation for EPIC1. Use EPIC1 as a reference to align the entire team on working methodologies, tools, and processes. Additionally, finalize any outstanding microservices and UI/UX designs that were not completed during the overall design phase.</w:t>
+      </w:r>
+    </w:p>
+    <w:p>
+      <w:pPr>
+        <w:pStyle w:val="Heading2"/>
+      </w:pPr>
+      <w:r>
+        <w:t>2. Tasks</w:t>
+      </w:r>
+    </w:p>
+    <w:p>
+      <w:pPr>
+        <w:pStyle w:val="ListParagraph"/>
+        <w:numPr>
+          <w:ilvl w:val="0"/>
+          <w:numId w:val="3"/>
+        </w:numPr>
+        <w:rPr>
+          <w:rFonts w:ascii="Arial" w:hAnsi="Arial" w:cs="Arial"/>
+          <w:lang w:val="en-CA"/>
+        </w:rPr>
+      </w:pPr>
+      <w:r>
+        <w:rPr>
+          <w:rFonts w:ascii="Arial" w:hAnsi="Arial" w:cs="Arial"/>
+          <w:lang w:val="en-CA"/>
+        </w:rPr>
+        <w:t xml:space="preserve">Complete the detailed design of the API Gateway YAML configuration file. </w:t>
       </w:r>
       <w:r>
-        <w:t>Sprint Goals</w:t>
+        <w:rPr>
+          <w:rFonts w:ascii="Arial" w:hAnsi="Arial" w:cs="Arial"/>
+          <w:b/>
+          <w:bCs/>
+          <w:color w:val="00B050"/>
+          <w:lang w:val="en-CA"/>
+        </w:rPr>
+        <w:t>Done</w:t>
       </w:r>
     </w:p>
-    <w:p/>
     <w:p>
       <w:pPr>
-        <w:pStyle w:val="Heading2"/>
+        <w:pStyle w:val="ListParagraph"/>
+        <w:numPr>
+          <w:ilvl w:val="0"/>
+          <w:numId w:val="3"/>
+        </w:numPr>
+        <w:rPr>
+          <w:rFonts w:ascii="Arial" w:hAnsi="Arial" w:cs="Arial"/>
+          <w:lang w:val="en-CA"/>
+        </w:rPr>
       </w:pPr>
       <w:r>
-        <w:t>2</w:t>
+        <w:rPr>
+          <w:rFonts w:ascii="Arial" w:hAnsi="Arial" w:cs="Arial"/>
+          <w:lang w:val="en-CA"/>
+        </w:rPr>
+        <w:t xml:space="preserve">Finalize the functional and interface design for all microservices. </w:t>
       </w:r>
       <w:r>
-        <w:t>. Tasks</w:t>
+        <w:rPr>
+          <w:rFonts w:ascii="Arial" w:hAnsi="Arial" w:cs="Arial"/>
+          <w:b/>
+          <w:bCs/>
+          <w:color w:val="00B050"/>
+          <w:lang w:val="en-CA"/>
+        </w:rPr>
+        <w:t>Done</w:t>
       </w:r>
     </w:p>
-    <w:p/>
+    <w:p>
+      <w:pPr>
+        <w:pStyle w:val="ListParagraph"/>
+        <w:numPr>
+          <w:ilvl w:val="0"/>
+          <w:numId w:val="3"/>
+        </w:numPr>
+        <w:rPr>
+          <w:rFonts w:ascii="Arial" w:hAnsi="Arial" w:cs="Arial"/>
+          <w:lang w:val="en-CA"/>
+        </w:rPr>
+      </w:pPr>
+      <w:r>
+        <w:rPr>
+          <w:rFonts w:ascii="Arial" w:hAnsi="Arial" w:cs="Arial"/>
+          <w:lang w:val="en-CA"/>
+        </w:rPr>
+        <w:t xml:space="preserve">Complete the UI/UX design for the entire application. </w:t>
+      </w:r>
+      <w:r>
+        <w:rPr>
+          <w:rFonts w:ascii="Arial" w:hAnsi="Arial" w:cs="Arial"/>
+          <w:b/>
+          <w:bCs/>
+          <w:color w:val="00B050"/>
+          <w:lang w:val="en-CA"/>
+        </w:rPr>
+        <w:t>Done</w:t>
+      </w:r>
+    </w:p>
+    <w:p>
+      <w:pPr>
+        <w:pStyle w:val="ListParagraph"/>
+        <w:numPr>
+          <w:ilvl w:val="0"/>
+          <w:numId w:val="3"/>
+        </w:numPr>
+        <w:rPr>
+          <w:rFonts w:ascii="Arial" w:hAnsi="Arial" w:cs="Arial"/>
+          <w:lang w:val="en-CA"/>
+        </w:rPr>
+      </w:pPr>
+      <w:r>
+        <w:rPr>
+          <w:rFonts w:ascii="Arial" w:hAnsi="Arial" w:cs="Arial"/>
+          <w:lang w:val="en-CA"/>
+        </w:rPr>
+        <w:t xml:space="preserve">Validate the EPIC1 Job API endpoints and ensure synchronization with the local database. </w:t>
+      </w:r>
+      <w:r>
+        <w:rPr>
+          <w:rFonts w:ascii="Arial" w:hAnsi="Arial" w:cs="Arial"/>
+          <w:b/>
+          <w:bCs/>
+          <w:color w:val="00B050"/>
+          <w:lang w:val="en-CA"/>
+        </w:rPr>
+        <w:t>Done</w:t>
+      </w:r>
+    </w:p>
+    <w:p>
+      <w:pPr>
+        <w:pStyle w:val="ListParagraph"/>
+        <w:numPr>
+          <w:ilvl w:val="0"/>
+          <w:numId w:val="3"/>
+        </w:numPr>
+        <w:rPr>
+          <w:rFonts w:ascii="Arial" w:hAnsi="Arial" w:cs="Arial"/>
+          <w:lang w:val="en-CA"/>
+        </w:rPr>
+      </w:pPr>
+      <w:r>
+        <w:rPr>
+          <w:rFonts w:ascii="Arial" w:hAnsi="Arial" w:cs="Arial"/>
+          <w:lang w:val="en-CA"/>
+        </w:rPr>
+        <w:t xml:space="preserve">Complete the main program development for EPIC1. </w:t>
+      </w:r>
+      <w:r>
+        <w:rPr>
+          <w:rFonts w:ascii="Arial" w:hAnsi="Arial" w:cs="Arial"/>
+          <w:b/>
+          <w:bCs/>
+          <w:color w:val="00B050"/>
+          <w:lang w:val="en-CA"/>
+        </w:rPr>
+        <w:t>Done</w:t>
+      </w:r>
+    </w:p>
+    <w:p>
+      <w:pPr>
+        <w:pStyle w:val="ListParagraph"/>
+        <w:numPr>
+          <w:ilvl w:val="0"/>
+          <w:numId w:val="3"/>
+        </w:numPr>
+        <w:rPr>
+          <w:rFonts w:ascii="Arial" w:hAnsi="Arial" w:cs="Arial"/>
+          <w:lang w:val="en-CA"/>
+        </w:rPr>
+      </w:pPr>
+      <w:r>
+        <w:rPr>
+          <w:rFonts w:ascii="Arial" w:hAnsi="Arial" w:cs="Arial"/>
+          <w:lang w:val="en-CA"/>
+        </w:rPr>
+        <w:t>Standardize and pilot internal Agile tools and development workflows.</w:t>
+      </w:r>
+      <w:r>
+        <w:rPr>
+          <w:rFonts w:ascii="Arial" w:eastAsia="Cambria" w:hAnsi="Arial" w:cs="Arial"/>
+          <w:lang w:val="en-CA" w:eastAsia="zh-CN"/>
+        </w:rPr>
+        <w:t xml:space="preserve"> </w:t>
+      </w:r>
+      <w:r>
+        <w:rPr>
+          <w:rFonts w:ascii="Arial" w:hAnsi="Arial" w:cs="Arial"/>
+          <w:b/>
+          <w:bCs/>
+          <w:color w:val="00B050"/>
+          <w:lang w:val="en-CA"/>
+        </w:rPr>
+        <w:t>Done</w:t>
+      </w:r>
+    </w:p>
     <w:p/>
     <w:p>
       <w:pPr>
@@ -306,22 +494,88 @@
     </w:p>
     <w:p>
       <w:pPr>
+        <w:pStyle w:val="ListParagraph"/>
+        <w:numPr>
+          <w:ilvl w:val="0"/>
+          <w:numId w:val="4"/>
+        </w:numPr>
         <w:rPr>
-          <w:b/>
+          <w:rFonts w:ascii="Arial" w:hAnsi="Arial" w:cs="Arial"/>
+          <w:bCs/>
         </w:rPr>
       </w:pPr>
+      <w:r>
+        <w:rPr>
+          <w:rFonts w:ascii="Arial" w:hAnsi="Arial" w:cs="Arial"/>
+          <w:bCs/>
+        </w:rPr>
+        <w:t>epic1_job_map_main.py – Core functionality for EPIC1</w:t>
+      </w:r>
     </w:p>
     <w:p>
       <w:pPr>
+        <w:pStyle w:val="ListParagraph"/>
+        <w:numPr>
+          <w:ilvl w:val="0"/>
+          <w:numId w:val="4"/>
+        </w:numPr>
         <w:rPr>
-          <w:b/>
+          <w:rFonts w:ascii="Arial" w:hAnsi="Arial" w:cs="Arial"/>
+          <w:bCs/>
         </w:rPr>
       </w:pPr>
+      <w:r>
+        <w:rPr>
+          <w:rFonts w:ascii="Arial" w:hAnsi="Arial" w:cs="Arial"/>
+          <w:bCs/>
+        </w:rPr>
+        <w:t>epic1_job_to_mysql.py – Data ingestion from EPIC1 API</w:t>
+      </w:r>
     </w:p>
     <w:p>
       <w:pPr>
+        <w:pStyle w:val="ListParagraph"/>
+        <w:numPr>
+          <w:ilvl w:val="0"/>
+          <w:numId w:val="4"/>
+        </w:numPr>
         <w:rPr>
+          <w:rFonts w:ascii="Arial" w:hAnsi="Arial" w:cs="Arial"/>
+          <w:bCs/>
+        </w:rPr>
+      </w:pPr>
+      <w:r>
+        <w:rPr>
+          <w:rFonts w:ascii="Arial" w:hAnsi="Arial" w:cs="Arial"/>
+          <w:bCs/>
+        </w:rPr>
+        <w:t>job-data-service-</w:t>
+      </w:r>
+      <w:proofErr w:type="spellStart"/>
+      <w:proofErr w:type="gramStart"/>
+      <w:r>
+        <w:rPr>
+          <w:rFonts w:ascii="Arial" w:hAnsi="Arial" w:cs="Arial"/>
+          <w:bCs/>
+        </w:rPr>
+        <w:t>openapi.yaml</w:t>
+      </w:r>
+      <w:proofErr w:type="spellEnd"/>
+      <w:proofErr w:type="gramEnd"/>
+      <w:r>
+        <w:rPr>
+          <w:rFonts w:ascii="Arial" w:hAnsi="Arial" w:cs="Arial"/>
+          <w:bCs/>
+        </w:rPr>
+        <w:t xml:space="preserve"> – API Gateway configuration</w:t>
+      </w:r>
+    </w:p>
+    <w:p>
+      <w:pPr>
+        <w:rPr>
+          <w:rFonts w:hint="eastAsia"/>
           <w:b/>
+          <w:lang w:eastAsia="zh-CN"/>
         </w:rPr>
       </w:pPr>
     </w:p>
@@ -334,6 +588,17 @@
       </w:r>
       <w:r>
         <w:br/>
+      </w:r>
+      <w:r>
+        <w:rPr>
+          <w:rFonts w:ascii="Arial" w:hAnsi="Arial" w:cs="Arial"/>
+          <w:b w:val="0"/>
+          <w:bCs w:val="0"/>
+          <w:color w:val="09090B"/>
+          <w:sz w:val="22"/>
+          <w:szCs w:val="22"/>
+        </w:rPr>
+        <w:t>This week, we completed EPIC1, which involved importing data from external API sources and matching job opportunities to users based on their IP address. During development, we identified inconsistencies in team members’ understanding of Agile practices, tooling, and overall workflow. Through this sprint, we successfully aligned on tools and standardized our development processes. In the next phase, we will begin developing our respective components and enable frontend-to-backend microservice communication via APIs.</w:t>
       </w:r>
     </w:p>
     <w:p>
@@ -374,6 +639,7 @@
     </w:p>
     <w:p>
       <w:r>
+        <w:lastRenderedPageBreak/>
         <w:t>- Google Maps API (job mapping functionality)</w:t>
       </w:r>
     </w:p>
@@ -414,6 +680,232 @@
 <file path=word/numbering.xml><?xml version="1.0" encoding="utf-8"?>
 <w:numbering xmlns:wpc="http://schemas.microsoft.com/office/word/2010/wordprocessingCanvas" xmlns:cx="http://schemas.microsoft.com/office/drawing/2014/chartex" xmlns:cx1="http://schemas.microsoft.com/office/drawing/2015/9/8/chartex" xmlns:cx2="http://schemas.microsoft.com/office/drawing/2015/10/21/chartex" xmlns:cx3="http://schemas.microsoft.com/office/drawing/2016/5/9/chartex" xmlns:cx4="http://schemas.microsoft.com/office/drawing/2016/5/10/chartex" xmlns:cx5="http://schemas.microsoft.com/office/drawing/2016/5/11/chartex" xmlns:cx6="http://schemas.microsoft.com/office/drawing/2016/5/12/chartex" xmlns:cx7="http://schemas.microsoft.com/office/drawing/2016/5/13/chartex" xmlns:cx8="http://schemas.microsoft.com/office/drawing/2016/5/14/chartex" xmlns:mc="http://schemas.openxmlformats.org/markup-compatibility/2006" xmlns:aink="http://schemas.microsoft.com/office/drawing/2016/ink" xmlns:am3d="http://schemas.microsoft.com/office/drawing/2017/model3d" xmlns:o="urn:schemas-microsoft-com:office:office" xmlns:oel="http://schemas.microsoft.com/office/2019/extlst" xmlns:r="http://schemas.openxmlformats.org/officeDocument/2006/relationships" xmlns:m="http://schemas.openxmlformats.org/officeDocument/2006/math" xmlns:v="urn:schemas-microsoft-com:vml" xmlns:wp14="http://schemas.microsoft.com/office/word/2010/wordprocessingDrawing" xmlns:wp="http://schemas.openxmlformats.org/drawingml/2006/wordprocessingDrawing" xmlns:w10="urn:schemas-microsoft-com:office:word" xmlns:w="http://schemas.openxmlformats.org/wordprocessingml/2006/main" xmlns:w14="http://schemas.microsoft.com/office/word/2010/wordml" xmlns:w15="http://schemas.microsoft.com/office/word/2012/wordml" xmlns:w16cex="http://schemas.microsoft.com/office/word/2018/wordml/cex" xmlns:w16cid="http://schemas.microsoft.com/office/word/2016/wordml/cid" xmlns:w16="http://schemas.microsoft.com/office/word/2018/wordml" xmlns:w16du="http://schemas.microsoft.com/office/word/2023/wordml/word16du" xmlns:w16sdtdh="http://schemas.microsoft.com/office/word/2020/wordml/sdtdatahash" xmlns:w16sdtfl="http://schemas.microsoft.com/office/word/2024/wordml/sdtformatlock" xmlns:w16se="http://schemas.microsoft.com/office/word/2015/wordml/symex" xmlns:wpg="http://schemas.microsoft.com/office/word/2010/wordprocessingGroup" xmlns:wpi="http://schemas.microsoft.com/office/word/2010/wordprocessingInk" xmlns:wne="http://schemas.microsoft.com/office/word/2006/wordml" xmlns:wps="http://schemas.microsoft.com/office/word/2010/wordprocessingShape" mc:Ignorable="w14 w15 w16se w16cid w16 w16cex w16sdtdh w16sdtfl w16du wp14">
   <w:abstractNum w:abstractNumId="0" w15:restartNumberingAfterBreak="0">
+    <w:nsid w:val="0BC064DA"/>
+    <w:multiLevelType w:val="hybridMultilevel"/>
+    <w:tmpl w:val="8CD69048"/>
+    <w:lvl w:ilvl="0" w:tplc="04090001">
+      <w:start w:val="1"/>
+      <w:numFmt w:val="bullet"/>
+      <w:lvlText w:val=""/>
+      <w:lvlJc w:val="left"/>
+      <w:pPr>
+        <w:ind w:left="720" w:hanging="360"/>
+      </w:pPr>
+      <w:rPr>
+        <w:rFonts w:ascii="Symbol" w:hAnsi="Symbol" w:hint="default"/>
+      </w:rPr>
+    </w:lvl>
+    <w:lvl w:ilvl="1" w:tplc="04090003" w:tentative="1">
+      <w:start w:val="1"/>
+      <w:numFmt w:val="bullet"/>
+      <w:lvlText w:val="o"/>
+      <w:lvlJc w:val="left"/>
+      <w:pPr>
+        <w:ind w:left="1440" w:hanging="360"/>
+      </w:pPr>
+      <w:rPr>
+        <w:rFonts w:ascii="Courier New" w:hAnsi="Courier New" w:hint="default"/>
+      </w:rPr>
+    </w:lvl>
+    <w:lvl w:ilvl="2" w:tplc="04090005" w:tentative="1">
+      <w:start w:val="1"/>
+      <w:numFmt w:val="bullet"/>
+      <w:lvlText w:val=""/>
+      <w:lvlJc w:val="left"/>
+      <w:pPr>
+        <w:ind w:left="2160" w:hanging="360"/>
+      </w:pPr>
+      <w:rPr>
+        <w:rFonts w:ascii="Wingdings" w:hAnsi="Wingdings" w:hint="default"/>
+      </w:rPr>
+    </w:lvl>
+    <w:lvl w:ilvl="3" w:tplc="04090001" w:tentative="1">
+      <w:start w:val="1"/>
+      <w:numFmt w:val="bullet"/>
+      <w:lvlText w:val=""/>
+      <w:lvlJc w:val="left"/>
+      <w:pPr>
+        <w:ind w:left="2880" w:hanging="360"/>
+      </w:pPr>
+      <w:rPr>
+        <w:rFonts w:ascii="Symbol" w:hAnsi="Symbol" w:hint="default"/>
+      </w:rPr>
+    </w:lvl>
+    <w:lvl w:ilvl="4" w:tplc="04090003" w:tentative="1">
+      <w:start w:val="1"/>
+      <w:numFmt w:val="bullet"/>
+      <w:lvlText w:val="o"/>
+      <w:lvlJc w:val="left"/>
+      <w:pPr>
+        <w:ind w:left="3600" w:hanging="360"/>
+      </w:pPr>
+      <w:rPr>
+        <w:rFonts w:ascii="Courier New" w:hAnsi="Courier New" w:hint="default"/>
+      </w:rPr>
+    </w:lvl>
+    <w:lvl w:ilvl="5" w:tplc="04090005" w:tentative="1">
+      <w:start w:val="1"/>
+      <w:numFmt w:val="bullet"/>
+      <w:lvlText w:val=""/>
+      <w:lvlJc w:val="left"/>
+      <w:pPr>
+        <w:ind w:left="4320" w:hanging="360"/>
+      </w:pPr>
+      <w:rPr>
+        <w:rFonts w:ascii="Wingdings" w:hAnsi="Wingdings" w:hint="default"/>
+      </w:rPr>
+    </w:lvl>
+    <w:lvl w:ilvl="6" w:tplc="04090001" w:tentative="1">
+      <w:start w:val="1"/>
+      <w:numFmt w:val="bullet"/>
+      <w:lvlText w:val=""/>
+      <w:lvlJc w:val="left"/>
+      <w:pPr>
+        <w:ind w:left="5040" w:hanging="360"/>
+      </w:pPr>
+      <w:rPr>
+        <w:rFonts w:ascii="Symbol" w:hAnsi="Symbol" w:hint="default"/>
+      </w:rPr>
+    </w:lvl>
+    <w:lvl w:ilvl="7" w:tplc="04090003" w:tentative="1">
+      <w:start w:val="1"/>
+      <w:numFmt w:val="bullet"/>
+      <w:lvlText w:val="o"/>
+      <w:lvlJc w:val="left"/>
+      <w:pPr>
+        <w:ind w:left="5760" w:hanging="360"/>
+      </w:pPr>
+      <w:rPr>
+        <w:rFonts w:ascii="Courier New" w:hAnsi="Courier New" w:hint="default"/>
+      </w:rPr>
+    </w:lvl>
+    <w:lvl w:ilvl="8" w:tplc="04090005" w:tentative="1">
+      <w:start w:val="1"/>
+      <w:numFmt w:val="bullet"/>
+      <w:lvlText w:val=""/>
+      <w:lvlJc w:val="left"/>
+      <w:pPr>
+        <w:ind w:left="6480" w:hanging="360"/>
+      </w:pPr>
+      <w:rPr>
+        <w:rFonts w:ascii="Wingdings" w:hAnsi="Wingdings" w:hint="default"/>
+      </w:rPr>
+    </w:lvl>
+  </w:abstractNum>
+  <w:abstractNum w:abstractNumId="1" w15:restartNumberingAfterBreak="0">
+    <w:nsid w:val="19076671"/>
+    <w:multiLevelType w:val="hybridMultilevel"/>
+    <w:tmpl w:val="B8A62E20"/>
+    <w:lvl w:ilvl="0" w:tplc="04090001">
+      <w:start w:val="1"/>
+      <w:numFmt w:val="bullet"/>
+      <w:lvlText w:val=""/>
+      <w:lvlJc w:val="left"/>
+      <w:pPr>
+        <w:ind w:left="720" w:hanging="360"/>
+      </w:pPr>
+      <w:rPr>
+        <w:rFonts w:ascii="Symbol" w:hAnsi="Symbol" w:hint="default"/>
+      </w:rPr>
+    </w:lvl>
+    <w:lvl w:ilvl="1" w:tplc="04090003" w:tentative="1">
+      <w:start w:val="1"/>
+      <w:numFmt w:val="bullet"/>
+      <w:lvlText w:val="o"/>
+      <w:lvlJc w:val="left"/>
+      <w:pPr>
+        <w:ind w:left="1440" w:hanging="360"/>
+      </w:pPr>
+      <w:rPr>
+        <w:rFonts w:ascii="Courier New" w:hAnsi="Courier New" w:hint="default"/>
+      </w:rPr>
+    </w:lvl>
+    <w:lvl w:ilvl="2" w:tplc="04090005" w:tentative="1">
+      <w:start w:val="1"/>
+      <w:numFmt w:val="bullet"/>
+      <w:lvlText w:val=""/>
+      <w:lvlJc w:val="left"/>
+      <w:pPr>
+        <w:ind w:left="2160" w:hanging="360"/>
+      </w:pPr>
+      <w:rPr>
+        <w:rFonts w:ascii="Wingdings" w:hAnsi="Wingdings" w:hint="default"/>
+      </w:rPr>
+    </w:lvl>
+    <w:lvl w:ilvl="3" w:tplc="04090001" w:tentative="1">
+      <w:start w:val="1"/>
+      <w:numFmt w:val="bullet"/>
+      <w:lvlText w:val=""/>
+      <w:lvlJc w:val="left"/>
+      <w:pPr>
+        <w:ind w:left="2880" w:hanging="360"/>
+      </w:pPr>
+      <w:rPr>
+        <w:rFonts w:ascii="Symbol" w:hAnsi="Symbol" w:hint="default"/>
+      </w:rPr>
+    </w:lvl>
+    <w:lvl w:ilvl="4" w:tplc="04090003" w:tentative="1">
+      <w:start w:val="1"/>
+      <w:numFmt w:val="bullet"/>
+      <w:lvlText w:val="o"/>
+      <w:lvlJc w:val="left"/>
+      <w:pPr>
+        <w:ind w:left="3600" w:hanging="360"/>
+      </w:pPr>
+      <w:rPr>
+        <w:rFonts w:ascii="Courier New" w:hAnsi="Courier New" w:hint="default"/>
+      </w:rPr>
+    </w:lvl>
+    <w:lvl w:ilvl="5" w:tplc="04090005" w:tentative="1">
+      <w:start w:val="1"/>
+      <w:numFmt w:val="bullet"/>
+      <w:lvlText w:val=""/>
+      <w:lvlJc w:val="left"/>
+      <w:pPr>
+        <w:ind w:left="4320" w:hanging="360"/>
+      </w:pPr>
+      <w:rPr>
+        <w:rFonts w:ascii="Wingdings" w:hAnsi="Wingdings" w:hint="default"/>
+      </w:rPr>
+    </w:lvl>
+    <w:lvl w:ilvl="6" w:tplc="04090001" w:tentative="1">
+      <w:start w:val="1"/>
+      <w:numFmt w:val="bullet"/>
+      <w:lvlText w:val=""/>
+      <w:lvlJc w:val="left"/>
+      <w:pPr>
+        <w:ind w:left="5040" w:hanging="360"/>
+      </w:pPr>
+      <w:rPr>
+        <w:rFonts w:ascii="Symbol" w:hAnsi="Symbol" w:hint="default"/>
+      </w:rPr>
+    </w:lvl>
+    <w:lvl w:ilvl="7" w:tplc="04090003" w:tentative="1">
+      <w:start w:val="1"/>
+      <w:numFmt w:val="bullet"/>
+      <w:lvlText w:val="o"/>
+      <w:lvlJc w:val="left"/>
+      <w:pPr>
+        <w:ind w:left="5760" w:hanging="360"/>
+      </w:pPr>
+      <w:rPr>
+        <w:rFonts w:ascii="Courier New" w:hAnsi="Courier New" w:hint="default"/>
+      </w:rPr>
+    </w:lvl>
+    <w:lvl w:ilvl="8" w:tplc="04090005" w:tentative="1">
+      <w:start w:val="1"/>
+      <w:numFmt w:val="bullet"/>
+      <w:lvlText w:val=""/>
+      <w:lvlJc w:val="left"/>
+      <w:pPr>
+        <w:ind w:left="6480" w:hanging="360"/>
+      </w:pPr>
+      <w:rPr>
+        <w:rFonts w:ascii="Wingdings" w:hAnsi="Wingdings" w:hint="default"/>
+      </w:rPr>
+    </w:lvl>
+  </w:abstractNum>
+  <w:abstractNum w:abstractNumId="2" w15:restartNumberingAfterBreak="0">
     <w:nsid w:val="21E51383"/>
     <w:multiLevelType w:val="multilevel"/>
     <w:tmpl w:val="8570C080"/>
@@ -526,7 +1018,7 @@
       </w:rPr>
     </w:lvl>
   </w:abstractNum>
-  <w:abstractNum w:abstractNumId="1" w15:restartNumberingAfterBreak="0">
+  <w:abstractNum w:abstractNumId="3" w15:restartNumberingAfterBreak="0">
     <w:nsid w:val="3503656A"/>
     <w:multiLevelType w:val="multilevel"/>
     <w:tmpl w:val="CFF0DF36"/>
@@ -617,10 +1109,16 @@
     </w:lvl>
   </w:abstractNum>
   <w:num w:numId="1" w16cid:durableId="836459223">
-    <w:abstractNumId w:val="1"/>
+    <w:abstractNumId w:val="3"/>
   </w:num>
   <w:num w:numId="2" w16cid:durableId="427773703">
+    <w:abstractNumId w:val="2"/>
+  </w:num>
+  <w:num w:numId="3" w16cid:durableId="1766681280">
     <w:abstractNumId w:val="0"/>
+  </w:num>
+  <w:num w:numId="4" w16cid:durableId="1981299349">
+    <w:abstractNumId w:val="1"/>
   </w:num>
 </w:numbering>
 </file>
@@ -630,7 +1128,7 @@
   <w:docDefaults>
     <w:rPrDefault>
       <w:rPr>
-        <w:rFonts w:ascii="Cambria" w:eastAsia="Cambria" w:hAnsi="Cambria" w:cs="Cambria"/>
+        <w:rFonts w:ascii="Cambria" w:eastAsia="SimSun" w:hAnsi="Cambria" w:cs="Cambria"/>
         <w:sz w:val="22"/>
         <w:szCs w:val="22"/>
         <w:lang w:val="en-US" w:eastAsia="en-CA" w:bidi="ar-SA"/>
@@ -12367,8 +12865,8 @@
 <file path=customXml/itemProps1.xml><?xml version="1.0" encoding="utf-8"?>
 <ds:datastoreItem xmlns:ds="http://schemas.openxmlformats.org/officeDocument/2006/customXml" ds:itemID="{11111111-1234-1234-1234-123412341234}">
   <ds:schemaRefs>
+    <ds:schemaRef ds:uri="http://customooxmlschemas.google.com/"/>
     <ds:schemaRef ds:uri="http://schemas.openxmlformats.org/officeDocument/2006/relationships"/>
-    <ds:schemaRef ds:uri="http://customooxmlschemas.google.com/"/>
   </ds:schemaRefs>
 </ds:datastoreItem>
 </file>
</xml_diff>